<commit_message>
[UPDATE] Change the name of .exe file when compiling, and change the file image tree arborescence
</commit_message>
<xml_diff>
--- a/Comment_regler_les_soucis_du_CMS.docx
+++ b/Comment_regler_les_soucis_du_CMS.docx
@@ -116,16 +116,12 @@
         </w:rPr>
         <w:t>‘</w:t>
       </w:r>
-      <w:proofErr w:type="spellStart"/>
-      <w:proofErr w:type="gramStart"/>
       <w:r>
         <w:rPr>
           <w:rFonts w:ascii="Courier New" w:hAnsi="Courier New" w:cs="Courier New"/>
         </w:rPr>
         <w:t>config.json</w:t>
       </w:r>
-      <w:proofErr w:type="spellEnd"/>
-      <w:proofErr w:type="gramEnd"/>
       <w:r>
         <w:rPr>
           <w:rFonts w:ascii="Courier New" w:hAnsi="Courier New" w:cs="Courier New"/>
@@ -166,35 +162,7 @@
         <w:rPr>
           <w:rFonts w:ascii="Courier New" w:hAnsi="Courier New" w:cs="Courier New"/>
         </w:rPr>
-        <w:t>C:\</w:t>
-      </w:r>
-      <w:proofErr w:type="spellStart"/>
-      <w:r>
-        <w:rPr>
-          <w:rFonts w:ascii="Courier New" w:hAnsi="Courier New" w:cs="Courier New"/>
-        </w:rPr>
-        <w:t>Users</w:t>
-      </w:r>
-      <w:proofErr w:type="spellEnd"/>
-      <w:r>
-        <w:rPr>
-          <w:rFonts w:ascii="Courier New" w:hAnsi="Courier New" w:cs="Courier New"/>
-        </w:rPr>
-        <w:t>\%user%\.</w:t>
-      </w:r>
-      <w:proofErr w:type="spellStart"/>
-      <w:r>
-        <w:rPr>
-          <w:rFonts w:ascii="Courier New" w:hAnsi="Courier New" w:cs="Courier New"/>
-        </w:rPr>
-        <w:t>rout_art_cms</w:t>
-      </w:r>
-      <w:proofErr w:type="spellEnd"/>
-      <w:r>
-        <w:rPr>
-          <w:rFonts w:ascii="Courier New" w:hAnsi="Courier New" w:cs="Courier New"/>
-        </w:rPr>
-        <w:t>’</w:t>
+        <w:t>C:\Users\%user%\.rout_art_cms’</w:t>
       </w:r>
       <w:r>
         <w:rPr>
@@ -212,21 +180,7 @@
         <w:rPr>
           <w:rFonts w:ascii="Courier New" w:hAnsi="Courier New" w:cs="Courier New"/>
         </w:rPr>
-        <w:t>‘</w:t>
-      </w:r>
-      <w:proofErr w:type="spellStart"/>
-      <w:r>
-        <w:rPr>
-          <w:rFonts w:ascii="Courier New" w:hAnsi="Courier New" w:cs="Courier New"/>
-        </w:rPr>
-        <w:t>Rout’Art</w:t>
-      </w:r>
-      <w:proofErr w:type="spellEnd"/>
-      <w:r>
-        <w:rPr>
-          <w:rFonts w:ascii="Courier New" w:hAnsi="Courier New" w:cs="Courier New"/>
-        </w:rPr>
-        <w:t xml:space="preserve"> CMS.exe’</w:t>
+        <w:t>‘Rout’Art CMS.exe’</w:t>
       </w:r>
       <w:r>
         <w:rPr>
@@ -256,21 +210,7 @@
         <w:rPr>
           <w:rFonts w:ascii="Courier New" w:hAnsi="Courier New" w:cs="Courier New"/>
         </w:rPr>
-        <w:t>‘</w:t>
-      </w:r>
-      <w:proofErr w:type="spellStart"/>
-      <w:r>
-        <w:rPr>
-          <w:rFonts w:ascii="Courier New" w:hAnsi="Courier New" w:cs="Courier New"/>
-        </w:rPr>
-        <w:t>Rout’Art</w:t>
-      </w:r>
-      <w:proofErr w:type="spellEnd"/>
-      <w:r>
-        <w:rPr>
-          <w:rFonts w:ascii="Courier New" w:hAnsi="Courier New" w:cs="Courier New"/>
-        </w:rPr>
-        <w:t xml:space="preserve"> CMS.exe’</w:t>
+        <w:t>‘Rout’Art CMS.exe’</w:t>
       </w:r>
     </w:p>
     <w:p>
@@ -302,21 +242,7 @@
         <w:rPr>
           <w:rFonts w:ascii="Courier New" w:hAnsi="Courier New" w:cs="Courier New"/>
         </w:rPr>
-        <w:t>‘</w:t>
-      </w:r>
-      <w:proofErr w:type="spellStart"/>
-      <w:r>
-        <w:rPr>
-          <w:rFonts w:ascii="Courier New" w:hAnsi="Courier New" w:cs="Courier New"/>
-        </w:rPr>
-        <w:t>dist</w:t>
-      </w:r>
-      <w:proofErr w:type="spellEnd"/>
-      <w:r>
-        <w:rPr>
-          <w:rFonts w:ascii="Courier New" w:hAnsi="Courier New" w:cs="Courier New"/>
-        </w:rPr>
-        <w:t xml:space="preserve">\’ </w:t>
+        <w:t xml:space="preserve">‘dist\’ </w:t>
       </w:r>
       <w:r>
         <w:rPr>
@@ -384,7 +310,6 @@
         </w:rPr>
         <w:t xml:space="preserve">: </w:t>
       </w:r>
-      <w:proofErr w:type="gramStart"/>
       <w:r>
         <w:rPr>
           <w:rFonts w:asciiTheme="majorHAnsi" w:hAnsiTheme="majorHAnsi"/>
@@ -395,14 +320,7 @@
         <w:rPr>
           <w:rFonts w:asciiTheme="majorHAnsi" w:hAnsiTheme="majorHAnsi"/>
         </w:rPr>
-        <w:t> chemin</w:t>
-      </w:r>
-      <w:proofErr w:type="gramEnd"/>
-      <w:r>
-        <w:rPr>
-          <w:rFonts w:asciiTheme="majorHAnsi" w:hAnsiTheme="majorHAnsi"/>
-        </w:rPr>
-        <w:t xml:space="preserve"> absolu » ‘</w:t>
+        <w:t> chemin absolu » ‘</w:t>
       </w:r>
     </w:p>
     <w:p>
@@ -560,44 +478,8 @@
         <w:rPr>
           <w:rFonts w:asciiTheme="majorHAnsi" w:hAnsiTheme="majorHAnsi"/>
         </w:rPr>
-        <w:t>‘</w:t>
-      </w:r>
-      <w:proofErr w:type="gramStart"/>
-      <w:r>
-        <w:rPr>
-          <w:rFonts w:asciiTheme="majorHAnsi" w:hAnsiTheme="majorHAnsi"/>
-        </w:rPr>
-        <w:t>python</w:t>
-      </w:r>
-      <w:proofErr w:type="gramEnd"/>
-      <w:r>
-        <w:rPr>
-          <w:rFonts w:asciiTheme="majorHAnsi" w:hAnsiTheme="majorHAnsi"/>
-        </w:rPr>
-        <w:t xml:space="preserve">’ </w:t>
-      </w:r>
-      <w:proofErr w:type="spellStart"/>
-      <w:r>
-        <w:rPr>
-          <w:rFonts w:asciiTheme="majorHAnsi" w:hAnsiTheme="majorHAnsi"/>
-        </w:rPr>
-        <w:t>is</w:t>
-      </w:r>
-      <w:proofErr w:type="spellEnd"/>
-      <w:r>
-        <w:rPr>
-          <w:rFonts w:asciiTheme="majorHAnsi" w:hAnsiTheme="majorHAnsi"/>
-        </w:rPr>
-        <w:t xml:space="preserve"> not </w:t>
-      </w:r>
-      <w:proofErr w:type="spellStart"/>
-      <w:r>
-        <w:rPr>
-          <w:rFonts w:asciiTheme="majorHAnsi" w:hAnsiTheme="majorHAnsi"/>
-        </w:rPr>
-        <w:t>recognized</w:t>
-      </w:r>
-      <w:proofErr w:type="spellEnd"/>
+        <w:t>‘python’ is not recognized</w:t>
+      </w:r>
     </w:p>
     <w:p>
       <w:pPr>
@@ -733,19 +615,11 @@
           <w:rFonts w:asciiTheme="majorHAnsi" w:hAnsiTheme="majorHAnsi"/>
         </w:rPr>
       </w:pPr>
-      <w:proofErr w:type="spellStart"/>
-      <w:r>
-        <w:rPr>
-          <w:rFonts w:asciiTheme="majorHAnsi" w:hAnsiTheme="majorHAnsi"/>
-        </w:rPr>
-        <w:t>Verifier</w:t>
-      </w:r>
-      <w:proofErr w:type="spellEnd"/>
-      <w:r>
-        <w:rPr>
-          <w:rFonts w:asciiTheme="majorHAnsi" w:hAnsiTheme="majorHAnsi"/>
-        </w:rPr>
-        <w:t xml:space="preserve"> le fonctionnement avec </w:t>
+      <w:r>
+        <w:rPr>
+          <w:rFonts w:asciiTheme="majorHAnsi" w:hAnsiTheme="majorHAnsi"/>
+        </w:rPr>
+        <w:t xml:space="preserve">Verifier le fonctionnement avec </w:t>
       </w:r>
       <w:r>
         <w:rPr>
@@ -796,30 +670,12 @@
           <w:lang w:val="en-US"/>
         </w:rPr>
       </w:pPr>
-      <w:proofErr w:type="spellStart"/>
-      <w:proofErr w:type="gramStart"/>
       <w:r>
         <w:rPr>
           <w:rFonts w:asciiTheme="majorHAnsi" w:hAnsiTheme="majorHAnsi"/>
           <w:lang w:val="en-US"/>
         </w:rPr>
-        <w:t>ModuleNotFoundError</w:t>
-      </w:r>
-      <w:proofErr w:type="spellEnd"/>
-      <w:r>
-        <w:rPr>
-          <w:rFonts w:asciiTheme="majorHAnsi" w:hAnsiTheme="majorHAnsi"/>
-          <w:lang w:val="en-US"/>
-        </w:rPr>
-        <w:t> :</w:t>
-      </w:r>
-      <w:proofErr w:type="gramEnd"/>
-      <w:r>
-        <w:rPr>
-          <w:rFonts w:asciiTheme="majorHAnsi" w:hAnsiTheme="majorHAnsi"/>
-          <w:lang w:val="en-US"/>
-        </w:rPr>
-        <w:t xml:space="preserve"> No module named </w:t>
+        <w:t xml:space="preserve">ModuleNotFoundError : No module named </w:t>
       </w:r>
       <w:r>
         <w:rPr>
@@ -875,14 +731,12 @@
           <w:rFonts w:asciiTheme="majorHAnsi" w:hAnsiTheme="majorHAnsi"/>
         </w:rPr>
       </w:pPr>
-      <w:proofErr w:type="spellStart"/>
       <w:r>
         <w:rPr>
           <w:rFonts w:asciiTheme="majorHAnsi" w:hAnsiTheme="majorHAnsi"/>
         </w:rPr>
         <w:t>GitCommandError</w:t>
       </w:r>
-      <w:proofErr w:type="spellEnd"/>
     </w:p>
     <w:p>
       <w:pPr>
@@ -896,16 +750,8 @@
         <w:rPr>
           <w:rFonts w:asciiTheme="majorHAnsi" w:hAnsiTheme="majorHAnsi"/>
         </w:rPr>
-        <w:t xml:space="preserve">Git n’est pas installé ou pas dans le </w:t>
-      </w:r>
-      <w:proofErr w:type="spellStart"/>
-      <w:r>
-        <w:rPr>
-          <w:rFonts w:asciiTheme="majorHAnsi" w:hAnsiTheme="majorHAnsi"/>
-        </w:rPr>
-        <w:t>path</w:t>
-      </w:r>
-      <w:proofErr w:type="spellEnd"/>
+        <w:t>Git n’est pas installé ou pas dans le path</w:t>
+      </w:r>
     </w:p>
     <w:p>
       <w:pPr>
@@ -967,21 +813,7 @@
         <w:rPr>
           <w:rFonts w:asciiTheme="majorHAnsi" w:hAnsiTheme="majorHAnsi"/>
         </w:rPr>
-        <w:t>Cliquer sur Next continuellement puis Install décoché ‘</w:t>
-      </w:r>
-      <w:proofErr w:type="spellStart"/>
-      <w:r>
-        <w:rPr>
-          <w:rFonts w:asciiTheme="majorHAnsi" w:hAnsiTheme="majorHAnsi"/>
-        </w:rPr>
-        <w:t>view</w:t>
-      </w:r>
-      <w:proofErr w:type="spellEnd"/>
-      <w:r>
-        <w:rPr>
-          <w:rFonts w:asciiTheme="majorHAnsi" w:hAnsiTheme="majorHAnsi"/>
-        </w:rPr>
-        <w:t xml:space="preserve"> release note’ puis cliquer sur ‘finish’</w:t>
+        <w:t>Cliquer sur Next continuellement puis Install décoché ‘view release note’ puis cliquer sur ‘finish’</w:t>
       </w:r>
     </w:p>
     <w:p>
@@ -1029,21 +861,7 @@
         <w:rPr>
           <w:rFonts w:ascii="Courier New" w:hAnsi="Courier New" w:cs="Courier New"/>
         </w:rPr>
-        <w:t>‘.</w:t>
-      </w:r>
-      <w:proofErr w:type="spellStart"/>
-      <w:r>
-        <w:rPr>
-          <w:rFonts w:ascii="Courier New" w:hAnsi="Courier New" w:cs="Courier New"/>
-        </w:rPr>
-        <w:t>ssh</w:t>
-      </w:r>
-      <w:proofErr w:type="spellEnd"/>
-      <w:r>
-        <w:rPr>
-          <w:rFonts w:ascii="Courier New" w:hAnsi="Courier New" w:cs="Courier New"/>
-        </w:rPr>
-        <w:t>\’</w:t>
+        <w:t>‘.ssh\’</w:t>
       </w:r>
       <w:r>
         <w:rPr>
@@ -1055,35 +873,7 @@
         <w:rPr>
           <w:rFonts w:ascii="Courier New" w:hAnsi="Courier New" w:cs="Courier New"/>
         </w:rPr>
-        <w:t>‘C:\</w:t>
-      </w:r>
-      <w:proofErr w:type="spellStart"/>
-      <w:r>
-        <w:rPr>
-          <w:rFonts w:ascii="Courier New" w:hAnsi="Courier New" w:cs="Courier New"/>
-        </w:rPr>
-        <w:t>Users</w:t>
-      </w:r>
-      <w:proofErr w:type="spellEnd"/>
-      <w:r>
-        <w:rPr>
-          <w:rFonts w:ascii="Courier New" w:hAnsi="Courier New" w:cs="Courier New"/>
-        </w:rPr>
-        <w:t>\%user%\.</w:t>
-      </w:r>
-      <w:proofErr w:type="spellStart"/>
-      <w:r>
-        <w:rPr>
-          <w:rFonts w:ascii="Courier New" w:hAnsi="Courier New" w:cs="Courier New"/>
-        </w:rPr>
-        <w:t>ssh</w:t>
-      </w:r>
-      <w:proofErr w:type="spellEnd"/>
-      <w:r>
-        <w:rPr>
-          <w:rFonts w:ascii="Courier New" w:hAnsi="Courier New" w:cs="Courier New"/>
-        </w:rPr>
-        <w:t>’</w:t>
+        <w:t>‘C:\Users\%user%\.ssh’</w:t>
       </w:r>
     </w:p>
     <w:p>
@@ -1356,19 +1146,11 @@
         </w:rPr>
         <w:t>Tapez : ‘</w:t>
       </w:r>
-      <w:proofErr w:type="spellStart"/>
-      <w:r>
-        <w:rPr>
-          <w:rFonts w:ascii="Courier New" w:hAnsi="Courier New" w:cs="Courier New"/>
-        </w:rPr>
-        <w:t>ssh</w:t>
-      </w:r>
-      <w:proofErr w:type="spellEnd"/>
-      <w:r>
-        <w:rPr>
-          <w:rFonts w:ascii="Courier New" w:hAnsi="Courier New" w:cs="Courier New"/>
-        </w:rPr>
-        <w:t>-keygen -t ed25519 -</w:t>
+      <w:r>
+        <w:rPr>
+          <w:rFonts w:ascii="Courier New" w:hAnsi="Courier New" w:cs="Courier New"/>
+        </w:rPr>
+        <w:t>ssh-keygen -t ed25519 -</w:t>
       </w:r>
       <w:r>
         <w:rPr>
@@ -1416,35 +1198,7 @@
         <w:rPr>
           <w:rFonts w:ascii="Courier New" w:hAnsi="Courier New" w:cs="Courier New"/>
         </w:rPr>
-        <w:t>C:\</w:t>
-      </w:r>
-      <w:proofErr w:type="spellStart"/>
-      <w:r>
-        <w:rPr>
-          <w:rFonts w:ascii="Courier New" w:hAnsi="Courier New" w:cs="Courier New"/>
-        </w:rPr>
-        <w:t>Users</w:t>
-      </w:r>
-      <w:proofErr w:type="spellEnd"/>
-      <w:r>
-        <w:rPr>
-          <w:rFonts w:ascii="Courier New" w:hAnsi="Courier New" w:cs="Courier New"/>
-        </w:rPr>
-        <w:t>\%user%\.</w:t>
-      </w:r>
-      <w:proofErr w:type="spellStart"/>
-      <w:r>
-        <w:rPr>
-          <w:rFonts w:ascii="Courier New" w:hAnsi="Courier New" w:cs="Courier New"/>
-        </w:rPr>
-        <w:t>ssh</w:t>
-      </w:r>
-      <w:proofErr w:type="spellEnd"/>
-      <w:r>
-        <w:rPr>
-          <w:rFonts w:ascii="Courier New" w:hAnsi="Courier New" w:cs="Courier New"/>
-        </w:rPr>
-        <w:t>\id_ed25519.pub</w:t>
+        <w:t>C:\Users\%user%\.ssh\id_ed25519.pub</w:t>
       </w:r>
       <w:r>
         <w:rPr>
@@ -1468,21 +1222,7 @@
         <w:rPr>
           <w:rFonts w:asciiTheme="majorHAnsi" w:hAnsiTheme="majorHAnsi"/>
         </w:rPr>
-        <w:t xml:space="preserve">Aller sur </w:t>
-      </w:r>
-      <w:proofErr w:type="spellStart"/>
-      <w:r>
-        <w:rPr>
-          <w:rFonts w:asciiTheme="majorHAnsi" w:hAnsiTheme="majorHAnsi"/>
-        </w:rPr>
-        <w:t>github</w:t>
-      </w:r>
-      <w:proofErr w:type="spellEnd"/>
-      <w:r>
-        <w:rPr>
-          <w:rFonts w:asciiTheme="majorHAnsi" w:hAnsiTheme="majorHAnsi"/>
-        </w:rPr>
-        <w:t xml:space="preserve"> : github.com connectez-vous si vous ne l’êtes pas </w:t>
+        <w:t xml:space="preserve">Aller sur github : github.com connectez-vous si vous ne l’êtes pas </w:t>
       </w:r>
     </w:p>
     <w:p>
@@ -1578,21 +1318,7 @@
         <w:rPr>
           <w:rFonts w:asciiTheme="majorHAnsi" w:hAnsiTheme="majorHAnsi"/>
         </w:rPr>
-        <w:t xml:space="preserve">Donner lui un nom quelconque dans le champ </w:t>
-      </w:r>
-      <w:proofErr w:type="spellStart"/>
-      <w:r>
-        <w:rPr>
-          <w:rFonts w:asciiTheme="majorHAnsi" w:hAnsiTheme="majorHAnsi"/>
-        </w:rPr>
-        <w:t>title</w:t>
-      </w:r>
-      <w:proofErr w:type="spellEnd"/>
-      <w:r>
-        <w:rPr>
-          <w:rFonts w:asciiTheme="majorHAnsi" w:hAnsiTheme="majorHAnsi"/>
-        </w:rPr>
-        <w:t xml:space="preserve"> mais qui a du sens et coller le contenu du fichier que vous avez copier plus tôt dans le champ key</w:t>
+        <w:t>Donner lui un nom quelconque dans le champ title mais qui a du sens et coller le contenu du fichier que vous avez copier plus tôt dans le champ key</w:t>
       </w:r>
     </w:p>
     <w:p>
@@ -1612,19 +1338,11 @@
         </w:rPr>
         <w:t>Cliquer sur ‘</w:t>
       </w:r>
-      <w:proofErr w:type="spellStart"/>
-      <w:r>
-        <w:rPr>
-          <w:rFonts w:ascii="Courier New" w:hAnsi="Courier New" w:cs="Courier New"/>
-        </w:rPr>
-        <w:t>Add</w:t>
-      </w:r>
-      <w:proofErr w:type="spellEnd"/>
-      <w:r>
-        <w:rPr>
-          <w:rFonts w:ascii="Courier New" w:hAnsi="Courier New" w:cs="Courier New"/>
-        </w:rPr>
-        <w:t xml:space="preserve"> SSH Key</w:t>
+      <w:r>
+        <w:rPr>
+          <w:rFonts w:ascii="Courier New" w:hAnsi="Courier New" w:cs="Courier New"/>
+        </w:rPr>
+        <w:t>Add SSH Key</w:t>
       </w:r>
       <w:r>
         <w:rPr>
@@ -1666,21 +1384,7 @@
         <w:rPr>
           <w:rFonts w:asciiTheme="majorHAnsi" w:hAnsiTheme="majorHAnsi"/>
         </w:rPr>
-        <w:t xml:space="preserve">Ajouter votre </w:t>
-      </w:r>
-      <w:proofErr w:type="spellStart"/>
-      <w:r>
-        <w:rPr>
-          <w:rFonts w:asciiTheme="majorHAnsi" w:hAnsiTheme="majorHAnsi"/>
-        </w:rPr>
-        <w:t>username</w:t>
-      </w:r>
-      <w:proofErr w:type="spellEnd"/>
-      <w:r>
-        <w:rPr>
-          <w:rFonts w:asciiTheme="majorHAnsi" w:hAnsiTheme="majorHAnsi"/>
-        </w:rPr>
-        <w:t xml:space="preserve"> et email dans git : </w:t>
+        <w:t xml:space="preserve">Ajouter votre username et email dans git : </w:t>
       </w:r>
     </w:p>
     <w:p>
@@ -1702,37 +1406,12 @@
         </w:rPr>
         <w:t>‘</w:t>
       </w:r>
-      <w:proofErr w:type="gramStart"/>
       <w:r>
         <w:rPr>
           <w:rFonts w:ascii="Courier New" w:hAnsi="Courier New" w:cs="Courier New"/>
           <w:lang w:val="en-US"/>
         </w:rPr>
-        <w:t>git</w:t>
-      </w:r>
-      <w:proofErr w:type="gramEnd"/>
-      <w:r>
-        <w:rPr>
-          <w:rFonts w:ascii="Courier New" w:hAnsi="Courier New" w:cs="Courier New"/>
-          <w:lang w:val="en-US"/>
-        </w:rPr>
-        <w:t xml:space="preserve"> config --global user.name “</w:t>
-      </w:r>
-      <w:proofErr w:type="spellStart"/>
-      <w:r>
-        <w:rPr>
-          <w:rFonts w:ascii="Courier New" w:hAnsi="Courier New" w:cs="Courier New"/>
-          <w:lang w:val="en-US"/>
-        </w:rPr>
-        <w:t>votre</w:t>
-      </w:r>
-      <w:proofErr w:type="spellEnd"/>
-      <w:r>
-        <w:rPr>
-          <w:rFonts w:ascii="Courier New" w:hAnsi="Courier New" w:cs="Courier New"/>
-          <w:lang w:val="en-US"/>
-        </w:rPr>
-        <w:t xml:space="preserve"> username”</w:t>
+        <w:t>git config --global user.name “votre username”</w:t>
       </w:r>
       <w:r>
         <w:rPr>
@@ -1759,33 +1438,11 @@
         </w:rPr>
         <w:t>‘</w:t>
       </w:r>
-      <w:proofErr w:type="gramStart"/>
-      <w:r>
-        <w:rPr>
-          <w:rFonts w:ascii="Courier New" w:hAnsi="Courier New" w:cs="Courier New"/>
-        </w:rPr>
-        <w:t>git</w:t>
-      </w:r>
-      <w:proofErr w:type="gramEnd"/>
-      <w:r>
-        <w:rPr>
-          <w:rFonts w:ascii="Courier New" w:hAnsi="Courier New" w:cs="Courier New"/>
-        </w:rPr>
-        <w:t xml:space="preserve"> config --global </w:t>
-      </w:r>
-      <w:proofErr w:type="spellStart"/>
-      <w:r>
-        <w:rPr>
-          <w:rFonts w:ascii="Courier New" w:hAnsi="Courier New" w:cs="Courier New"/>
-        </w:rPr>
-        <w:t>user.email</w:t>
-      </w:r>
-      <w:proofErr w:type="spellEnd"/>
-      <w:r>
-        <w:rPr>
-          <w:rFonts w:ascii="Courier New" w:hAnsi="Courier New" w:cs="Courier New"/>
-        </w:rPr>
-        <w:t xml:space="preserve"> “votre email”</w:t>
+      <w:r>
+        <w:rPr>
+          <w:rFonts w:ascii="Courier New" w:hAnsi="Courier New" w:cs="Courier New"/>
+        </w:rPr>
+        <w:t>git config --global user.email “votre email”</w:t>
       </w:r>
       <w:r>
         <w:rPr>
@@ -1830,11 +1487,6 @@
       </w:hyperlink>
     </w:p>
     <w:p>
-      <w:pPr>
-        <w:rPr>
-          <w:rFonts w:asciiTheme="majorHAnsi" w:hAnsiTheme="majorHAnsi"/>
-        </w:rPr>
-      </w:pPr>
       <w:r>
         <w:rPr>
           <w:rFonts w:asciiTheme="majorHAnsi" w:hAnsiTheme="majorHAnsi"/>
@@ -1845,19 +1497,19 @@
         <w:rPr>
           <w:rFonts w:ascii="Courier New" w:hAnsi="Courier New" w:cs="Courier New"/>
         </w:rPr>
-        <w:t>‘</w:t>
-      </w:r>
-      <w:r>
-        <w:rPr>
-          <w:rFonts w:ascii="Courier New" w:hAnsi="Courier New" w:cs="Courier New"/>
-        </w:rPr>
-        <w:t>file_tree_stable.png</w:t>
-      </w:r>
-      <w:r>
-        <w:rPr>
-          <w:rFonts w:ascii="Courier New" w:hAnsi="Courier New" w:cs="Courier New"/>
-        </w:rPr>
-        <w:t>’</w:t>
+        <w:t>‘file_tree_</w:t>
+      </w:r>
+      <w:r>
+        <w:rPr>
+          <w:rFonts w:ascii="Courier New" w:hAnsi="Courier New" w:cs="Courier New"/>
+        </w:rPr>
+        <w:t>colored</w:t>
+      </w:r>
+      <w:r>
+        <w:rPr>
+          <w:rFonts w:ascii="Courier New" w:hAnsi="Courier New" w:cs="Courier New"/>
+        </w:rPr>
+        <w:t>.png’</w:t>
       </w:r>
       <w:r>
         <w:rPr>
@@ -1876,6 +1528,12 @@
           <w:rFonts w:ascii="Courier New" w:hAnsi="Courier New" w:cs="Courier New"/>
         </w:rPr>
         <w:t xml:space="preserve"> ‘graph.py’ </w:t>
+      </w:r>
+      <w:r>
+        <w:rPr>
+          <w:rFonts w:cs="Courier New"/>
+        </w:rPr>
+        <w:t>(Lisez le sur papier ou en zoomant sur le fichier directement)</w:t>
       </w:r>
     </w:p>
     <w:p>
@@ -1890,9 +1548,9 @@
         </w:rPr>
         <w:lastRenderedPageBreak/>
         <w:drawing>
-          <wp:inline distT="0" distB="0" distL="0" distR="0" wp14:anchorId="79066D46" wp14:editId="22891B64">
-            <wp:extent cx="5760720" cy="5379846"/>
-            <wp:effectExtent l="0" t="0" r="0" b="0"/>
+          <wp:inline distT="0" distB="0" distL="0" distR="0" wp14:anchorId="794CF76A" wp14:editId="3B1E63A9">
+            <wp:extent cx="6031230" cy="8715375"/>
+            <wp:effectExtent l="0" t="0" r="7620" b="9525"/>
             <wp:docPr id="1" name="Image 1"/>
             <wp:cNvGraphicFramePr>
               <a:graphicFrameLocks xmlns:a="http://schemas.openxmlformats.org/drawingml/2006/main" noChangeAspect="1"/>
@@ -1922,7 +1580,7 @@
                   <pic:spPr bwMode="auto">
                     <a:xfrm>
                       <a:off x="0" y="0"/>
-                      <a:ext cx="5760720" cy="5379846"/>
+                      <a:ext cx="6040647" cy="8728983"/>
                     </a:xfrm>
                     <a:prstGeom prst="rect">
                       <a:avLst/>

</xml_diff>

<commit_message>
[UPDATE] Update image tree arborescence
</commit_message>
<xml_diff>
--- a/Comment_regler_les_soucis_du_CMS.docx
+++ b/Comment_regler_les_soucis_du_CMS.docx
@@ -13,7 +13,15 @@
     <w:p/>
     <w:p>
       <w:r>
-        <w:t>Ce document à pour but d’aider à débuguer le CMS de l’auto-école.</w:t>
+        <w:t xml:space="preserve">Ce document </w:t>
+      </w:r>
+      <w:proofErr w:type="spellStart"/>
+      <w:r>
+        <w:t>à</w:t>
+      </w:r>
+      <w:proofErr w:type="spellEnd"/>
+      <w:r>
+        <w:t xml:space="preserve"> pour but d’aider à débuguer le CMS de l’auto-école.</w:t>
       </w:r>
     </w:p>
     <w:p/>
@@ -108,7 +116,21 @@
         <w:rPr>
           <w:rFonts w:cs="Courier New"/>
         </w:rPr>
-        <w:t xml:space="preserve">Si le CMS vient a avoir beaucoup de problème, etc… supprimer le fichier </w:t>
+        <w:t xml:space="preserve">Si le CMS vient </w:t>
+      </w:r>
+      <w:proofErr w:type="spellStart"/>
+      <w:r>
+        <w:rPr>
+          <w:rFonts w:cs="Courier New"/>
+        </w:rPr>
+        <w:t>a</w:t>
+      </w:r>
+      <w:proofErr w:type="spellEnd"/>
+      <w:r>
+        <w:rPr>
+          <w:rFonts w:cs="Courier New"/>
+        </w:rPr>
+        <w:t xml:space="preserve"> avoir beaucoup de problème, etc… supprimer le fichier </w:t>
       </w:r>
       <w:r>
         <w:rPr>
@@ -116,12 +138,16 @@
         </w:rPr>
         <w:t>‘</w:t>
       </w:r>
+      <w:proofErr w:type="spellStart"/>
+      <w:proofErr w:type="gramStart"/>
       <w:r>
         <w:rPr>
           <w:rFonts w:ascii="Courier New" w:hAnsi="Courier New" w:cs="Courier New"/>
         </w:rPr>
         <w:t>config.json</w:t>
       </w:r>
+      <w:proofErr w:type="spellEnd"/>
+      <w:proofErr w:type="gramEnd"/>
       <w:r>
         <w:rPr>
           <w:rFonts w:ascii="Courier New" w:hAnsi="Courier New" w:cs="Courier New"/>
@@ -162,7 +188,35 @@
         <w:rPr>
           <w:rFonts w:ascii="Courier New" w:hAnsi="Courier New" w:cs="Courier New"/>
         </w:rPr>
-        <w:t>C:\Users\%user%\.rout_art_cms’</w:t>
+        <w:t>C:\</w:t>
+      </w:r>
+      <w:proofErr w:type="spellStart"/>
+      <w:r>
+        <w:rPr>
+          <w:rFonts w:ascii="Courier New" w:hAnsi="Courier New" w:cs="Courier New"/>
+        </w:rPr>
+        <w:t>Users</w:t>
+      </w:r>
+      <w:proofErr w:type="spellEnd"/>
+      <w:r>
+        <w:rPr>
+          <w:rFonts w:ascii="Courier New" w:hAnsi="Courier New" w:cs="Courier New"/>
+        </w:rPr>
+        <w:t>\%user%\.</w:t>
+      </w:r>
+      <w:proofErr w:type="spellStart"/>
+      <w:r>
+        <w:rPr>
+          <w:rFonts w:ascii="Courier New" w:hAnsi="Courier New" w:cs="Courier New"/>
+        </w:rPr>
+        <w:t>rout_art_cms</w:t>
+      </w:r>
+      <w:proofErr w:type="spellEnd"/>
+      <w:r>
+        <w:rPr>
+          <w:rFonts w:ascii="Courier New" w:hAnsi="Courier New" w:cs="Courier New"/>
+        </w:rPr>
+        <w:t>’</w:t>
       </w:r>
       <w:r>
         <w:rPr>
@@ -180,7 +234,21 @@
         <w:rPr>
           <w:rFonts w:ascii="Courier New" w:hAnsi="Courier New" w:cs="Courier New"/>
         </w:rPr>
-        <w:t>‘Rout’Art CMS.exe’</w:t>
+        <w:t>‘</w:t>
+      </w:r>
+      <w:proofErr w:type="spellStart"/>
+      <w:r>
+        <w:rPr>
+          <w:rFonts w:ascii="Courier New" w:hAnsi="Courier New" w:cs="Courier New"/>
+        </w:rPr>
+        <w:t>Rout’Art</w:t>
+      </w:r>
+      <w:proofErr w:type="spellEnd"/>
+      <w:r>
+        <w:rPr>
+          <w:rFonts w:ascii="Courier New" w:hAnsi="Courier New" w:cs="Courier New"/>
+        </w:rPr>
+        <w:t xml:space="preserve"> CMS.exe’</w:t>
       </w:r>
       <w:r>
         <w:rPr>
@@ -210,7 +278,21 @@
         <w:rPr>
           <w:rFonts w:ascii="Courier New" w:hAnsi="Courier New" w:cs="Courier New"/>
         </w:rPr>
-        <w:t>‘Rout’Art CMS.exe’</w:t>
+        <w:t>‘</w:t>
+      </w:r>
+      <w:proofErr w:type="spellStart"/>
+      <w:r>
+        <w:rPr>
+          <w:rFonts w:ascii="Courier New" w:hAnsi="Courier New" w:cs="Courier New"/>
+        </w:rPr>
+        <w:t>Rout’Art</w:t>
+      </w:r>
+      <w:proofErr w:type="spellEnd"/>
+      <w:r>
+        <w:rPr>
+          <w:rFonts w:ascii="Courier New" w:hAnsi="Courier New" w:cs="Courier New"/>
+        </w:rPr>
+        <w:t xml:space="preserve"> CMS.exe’</w:t>
       </w:r>
     </w:p>
     <w:p>
@@ -236,13 +318,69 @@
         <w:rPr>
           <w:rFonts w:asciiTheme="majorHAnsi" w:hAnsiTheme="majorHAnsi"/>
         </w:rPr>
-        <w:t xml:space="preserve"> ouvrez-le, il fera tout le travaille pour vous, une fois terminer il vous indiquera si la compilation à réussi ou non et la ou il a placé le fichier : dans le dossier </w:t>
-      </w:r>
-      <w:r>
-        <w:rPr>
-          <w:rFonts w:ascii="Courier New" w:hAnsi="Courier New" w:cs="Courier New"/>
-        </w:rPr>
-        <w:t xml:space="preserve">‘dist\’ </w:t>
+        <w:t xml:space="preserve"> ouvrez-le, il fera tout le </w:t>
+      </w:r>
+      <w:proofErr w:type="spellStart"/>
+      <w:r>
+        <w:rPr>
+          <w:rFonts w:asciiTheme="majorHAnsi" w:hAnsiTheme="majorHAnsi"/>
+        </w:rPr>
+        <w:t>travaille</w:t>
+      </w:r>
+      <w:proofErr w:type="spellEnd"/>
+      <w:r>
+        <w:rPr>
+          <w:rFonts w:asciiTheme="majorHAnsi" w:hAnsiTheme="majorHAnsi"/>
+        </w:rPr>
+        <w:t xml:space="preserve"> pour vous, une fois terminer il vous indiquera si la compilation </w:t>
+      </w:r>
+      <w:proofErr w:type="spellStart"/>
+      <w:r>
+        <w:rPr>
+          <w:rFonts w:asciiTheme="majorHAnsi" w:hAnsiTheme="majorHAnsi"/>
+        </w:rPr>
+        <w:t>à</w:t>
+      </w:r>
+      <w:proofErr w:type="spellEnd"/>
+      <w:r>
+        <w:rPr>
+          <w:rFonts w:asciiTheme="majorHAnsi" w:hAnsiTheme="majorHAnsi"/>
+        </w:rPr>
+        <w:t xml:space="preserve"> réussi ou non et </w:t>
+      </w:r>
+      <w:proofErr w:type="spellStart"/>
+      <w:r>
+        <w:rPr>
+          <w:rFonts w:asciiTheme="majorHAnsi" w:hAnsiTheme="majorHAnsi"/>
+        </w:rPr>
+        <w:t>la</w:t>
+      </w:r>
+      <w:proofErr w:type="spellEnd"/>
+      <w:r>
+        <w:rPr>
+          <w:rFonts w:asciiTheme="majorHAnsi" w:hAnsiTheme="majorHAnsi"/>
+        </w:rPr>
+        <w:t xml:space="preserve"> ou il a placé le fichier : dans le dossier </w:t>
+      </w:r>
+      <w:r>
+        <w:rPr>
+          <w:rFonts w:ascii="Courier New" w:hAnsi="Courier New" w:cs="Courier New"/>
+        </w:rPr>
+        <w:t>‘</w:t>
+      </w:r>
+      <w:proofErr w:type="spellStart"/>
+      <w:r>
+        <w:rPr>
+          <w:rFonts w:ascii="Courier New" w:hAnsi="Courier New" w:cs="Courier New"/>
+        </w:rPr>
+        <w:t>dist</w:t>
+      </w:r>
+      <w:proofErr w:type="spellEnd"/>
+      <w:r>
+        <w:rPr>
+          <w:rFonts w:ascii="Courier New" w:hAnsi="Courier New" w:cs="Courier New"/>
+        </w:rPr>
+        <w:t xml:space="preserve">\’ </w:t>
       </w:r>
       <w:r>
         <w:rPr>
@@ -310,6 +448,7 @@
         </w:rPr>
         <w:t xml:space="preserve">: </w:t>
       </w:r>
+      <w:proofErr w:type="gramStart"/>
       <w:r>
         <w:rPr>
           <w:rFonts w:asciiTheme="majorHAnsi" w:hAnsiTheme="majorHAnsi"/>
@@ -320,7 +459,14 @@
         <w:rPr>
           <w:rFonts w:asciiTheme="majorHAnsi" w:hAnsiTheme="majorHAnsi"/>
         </w:rPr>
-        <w:t> chemin absolu » ‘</w:t>
+        <w:t> chemin</w:t>
+      </w:r>
+      <w:proofErr w:type="gramEnd"/>
+      <w:r>
+        <w:rPr>
+          <w:rFonts w:asciiTheme="majorHAnsi" w:hAnsiTheme="majorHAnsi"/>
+        </w:rPr>
+        <w:t xml:space="preserve"> absolu » ‘</w:t>
       </w:r>
     </w:p>
     <w:p>
@@ -478,8 +624,44 @@
         <w:rPr>
           <w:rFonts w:asciiTheme="majorHAnsi" w:hAnsiTheme="majorHAnsi"/>
         </w:rPr>
-        <w:t>‘python’ is not recognized</w:t>
-      </w:r>
+        <w:t>‘</w:t>
+      </w:r>
+      <w:proofErr w:type="gramStart"/>
+      <w:r>
+        <w:rPr>
+          <w:rFonts w:asciiTheme="majorHAnsi" w:hAnsiTheme="majorHAnsi"/>
+        </w:rPr>
+        <w:t>python</w:t>
+      </w:r>
+      <w:proofErr w:type="gramEnd"/>
+      <w:r>
+        <w:rPr>
+          <w:rFonts w:asciiTheme="majorHAnsi" w:hAnsiTheme="majorHAnsi"/>
+        </w:rPr>
+        <w:t xml:space="preserve">’ </w:t>
+      </w:r>
+      <w:proofErr w:type="spellStart"/>
+      <w:r>
+        <w:rPr>
+          <w:rFonts w:asciiTheme="majorHAnsi" w:hAnsiTheme="majorHAnsi"/>
+        </w:rPr>
+        <w:t>is</w:t>
+      </w:r>
+      <w:proofErr w:type="spellEnd"/>
+      <w:r>
+        <w:rPr>
+          <w:rFonts w:asciiTheme="majorHAnsi" w:hAnsiTheme="majorHAnsi"/>
+        </w:rPr>
+        <w:t xml:space="preserve"> not </w:t>
+      </w:r>
+      <w:proofErr w:type="spellStart"/>
+      <w:r>
+        <w:rPr>
+          <w:rFonts w:asciiTheme="majorHAnsi" w:hAnsiTheme="majorHAnsi"/>
+        </w:rPr>
+        <w:t>recognized</w:t>
+      </w:r>
+      <w:proofErr w:type="spellEnd"/>
     </w:p>
     <w:p>
       <w:pPr>
@@ -615,11 +797,19 @@
           <w:rFonts w:asciiTheme="majorHAnsi" w:hAnsiTheme="majorHAnsi"/>
         </w:rPr>
       </w:pPr>
-      <w:r>
-        <w:rPr>
-          <w:rFonts w:asciiTheme="majorHAnsi" w:hAnsiTheme="majorHAnsi"/>
-        </w:rPr>
-        <w:t xml:space="preserve">Verifier le fonctionnement avec </w:t>
+      <w:proofErr w:type="spellStart"/>
+      <w:r>
+        <w:rPr>
+          <w:rFonts w:asciiTheme="majorHAnsi" w:hAnsiTheme="majorHAnsi"/>
+        </w:rPr>
+        <w:t>Verifier</w:t>
+      </w:r>
+      <w:proofErr w:type="spellEnd"/>
+      <w:r>
+        <w:rPr>
+          <w:rFonts w:asciiTheme="majorHAnsi" w:hAnsiTheme="majorHAnsi"/>
+        </w:rPr>
+        <w:t xml:space="preserve"> le fonctionnement avec </w:t>
       </w:r>
       <w:r>
         <w:rPr>
@@ -670,12 +860,30 @@
           <w:lang w:val="en-US"/>
         </w:rPr>
       </w:pPr>
+      <w:proofErr w:type="spellStart"/>
+      <w:proofErr w:type="gramStart"/>
       <w:r>
         <w:rPr>
           <w:rFonts w:asciiTheme="majorHAnsi" w:hAnsiTheme="majorHAnsi"/>
           <w:lang w:val="en-US"/>
         </w:rPr>
-        <w:t xml:space="preserve">ModuleNotFoundError : No module named </w:t>
+        <w:t>ModuleNotFoundError</w:t>
+      </w:r>
+      <w:proofErr w:type="spellEnd"/>
+      <w:r>
+        <w:rPr>
+          <w:rFonts w:asciiTheme="majorHAnsi" w:hAnsiTheme="majorHAnsi"/>
+          <w:lang w:val="en-US"/>
+        </w:rPr>
+        <w:t> :</w:t>
+      </w:r>
+      <w:proofErr w:type="gramEnd"/>
+      <w:r>
+        <w:rPr>
+          <w:rFonts w:asciiTheme="majorHAnsi" w:hAnsiTheme="majorHAnsi"/>
+          <w:lang w:val="en-US"/>
+        </w:rPr>
+        <w:t xml:space="preserve"> No module named </w:t>
       </w:r>
       <w:r>
         <w:rPr>
@@ -731,12 +939,14 @@
           <w:rFonts w:asciiTheme="majorHAnsi" w:hAnsiTheme="majorHAnsi"/>
         </w:rPr>
       </w:pPr>
+      <w:proofErr w:type="spellStart"/>
       <w:r>
         <w:rPr>
           <w:rFonts w:asciiTheme="majorHAnsi" w:hAnsiTheme="majorHAnsi"/>
         </w:rPr>
         <w:t>GitCommandError</w:t>
       </w:r>
+      <w:proofErr w:type="spellEnd"/>
     </w:p>
     <w:p>
       <w:pPr>
@@ -750,8 +960,16 @@
         <w:rPr>
           <w:rFonts w:asciiTheme="majorHAnsi" w:hAnsiTheme="majorHAnsi"/>
         </w:rPr>
-        <w:t>Git n’est pas installé ou pas dans le path</w:t>
-      </w:r>
+        <w:t xml:space="preserve">Git n’est pas installé ou pas dans le </w:t>
+      </w:r>
+      <w:proofErr w:type="spellStart"/>
+      <w:r>
+        <w:rPr>
+          <w:rFonts w:asciiTheme="majorHAnsi" w:hAnsiTheme="majorHAnsi"/>
+        </w:rPr>
+        <w:t>path</w:t>
+      </w:r>
+      <w:proofErr w:type="spellEnd"/>
     </w:p>
     <w:p>
       <w:pPr>
@@ -813,7 +1031,21 @@
         <w:rPr>
           <w:rFonts w:asciiTheme="majorHAnsi" w:hAnsiTheme="majorHAnsi"/>
         </w:rPr>
-        <w:t>Cliquer sur Next continuellement puis Install décoché ‘view release note’ puis cliquer sur ‘finish’</w:t>
+        <w:t>Cliquer sur Next continuellement puis Install décoché ‘</w:t>
+      </w:r>
+      <w:proofErr w:type="spellStart"/>
+      <w:r>
+        <w:rPr>
+          <w:rFonts w:asciiTheme="majorHAnsi" w:hAnsiTheme="majorHAnsi"/>
+        </w:rPr>
+        <w:t>view</w:t>
+      </w:r>
+      <w:proofErr w:type="spellEnd"/>
+      <w:r>
+        <w:rPr>
+          <w:rFonts w:asciiTheme="majorHAnsi" w:hAnsiTheme="majorHAnsi"/>
+        </w:rPr>
+        <w:t xml:space="preserve"> release note’ puis cliquer sur ‘finish’</w:t>
       </w:r>
     </w:p>
     <w:p>
@@ -861,7 +1093,21 @@
         <w:rPr>
           <w:rFonts w:ascii="Courier New" w:hAnsi="Courier New" w:cs="Courier New"/>
         </w:rPr>
-        <w:t>‘.ssh\’</w:t>
+        <w:t>‘.</w:t>
+      </w:r>
+      <w:proofErr w:type="spellStart"/>
+      <w:r>
+        <w:rPr>
+          <w:rFonts w:ascii="Courier New" w:hAnsi="Courier New" w:cs="Courier New"/>
+        </w:rPr>
+        <w:t>ssh</w:t>
+      </w:r>
+      <w:proofErr w:type="spellEnd"/>
+      <w:r>
+        <w:rPr>
+          <w:rFonts w:ascii="Courier New" w:hAnsi="Courier New" w:cs="Courier New"/>
+        </w:rPr>
+        <w:t>\’</w:t>
       </w:r>
       <w:r>
         <w:rPr>
@@ -873,7 +1119,35 @@
         <w:rPr>
           <w:rFonts w:ascii="Courier New" w:hAnsi="Courier New" w:cs="Courier New"/>
         </w:rPr>
-        <w:t>‘C:\Users\%user%\.ssh’</w:t>
+        <w:t>‘C:\</w:t>
+      </w:r>
+      <w:proofErr w:type="spellStart"/>
+      <w:r>
+        <w:rPr>
+          <w:rFonts w:ascii="Courier New" w:hAnsi="Courier New" w:cs="Courier New"/>
+        </w:rPr>
+        <w:t>Users</w:t>
+      </w:r>
+      <w:proofErr w:type="spellEnd"/>
+      <w:r>
+        <w:rPr>
+          <w:rFonts w:ascii="Courier New" w:hAnsi="Courier New" w:cs="Courier New"/>
+        </w:rPr>
+        <w:t>\%user%\.</w:t>
+      </w:r>
+      <w:proofErr w:type="spellStart"/>
+      <w:r>
+        <w:rPr>
+          <w:rFonts w:ascii="Courier New" w:hAnsi="Courier New" w:cs="Courier New"/>
+        </w:rPr>
+        <w:t>ssh</w:t>
+      </w:r>
+      <w:proofErr w:type="spellEnd"/>
+      <w:r>
+        <w:rPr>
+          <w:rFonts w:ascii="Courier New" w:hAnsi="Courier New" w:cs="Courier New"/>
+        </w:rPr>
+        <w:t>’</w:t>
       </w:r>
     </w:p>
     <w:p>
@@ -1146,11 +1420,19 @@
         </w:rPr>
         <w:t>Tapez : ‘</w:t>
       </w:r>
-      <w:r>
-        <w:rPr>
-          <w:rFonts w:ascii="Courier New" w:hAnsi="Courier New" w:cs="Courier New"/>
-        </w:rPr>
-        <w:t>ssh-keygen -t ed25519 -</w:t>
+      <w:proofErr w:type="spellStart"/>
+      <w:r>
+        <w:rPr>
+          <w:rFonts w:ascii="Courier New" w:hAnsi="Courier New" w:cs="Courier New"/>
+        </w:rPr>
+        <w:t>ssh</w:t>
+      </w:r>
+      <w:proofErr w:type="spellEnd"/>
+      <w:r>
+        <w:rPr>
+          <w:rFonts w:ascii="Courier New" w:hAnsi="Courier New" w:cs="Courier New"/>
+        </w:rPr>
+        <w:t>-keygen -t ed25519 -</w:t>
       </w:r>
       <w:r>
         <w:rPr>
@@ -1198,7 +1480,35 @@
         <w:rPr>
           <w:rFonts w:ascii="Courier New" w:hAnsi="Courier New" w:cs="Courier New"/>
         </w:rPr>
-        <w:t>C:\Users\%user%\.ssh\id_ed25519.pub</w:t>
+        <w:t>C:\</w:t>
+      </w:r>
+      <w:proofErr w:type="spellStart"/>
+      <w:r>
+        <w:rPr>
+          <w:rFonts w:ascii="Courier New" w:hAnsi="Courier New" w:cs="Courier New"/>
+        </w:rPr>
+        <w:t>Users</w:t>
+      </w:r>
+      <w:proofErr w:type="spellEnd"/>
+      <w:r>
+        <w:rPr>
+          <w:rFonts w:ascii="Courier New" w:hAnsi="Courier New" w:cs="Courier New"/>
+        </w:rPr>
+        <w:t>\%user%\.</w:t>
+      </w:r>
+      <w:proofErr w:type="spellStart"/>
+      <w:r>
+        <w:rPr>
+          <w:rFonts w:ascii="Courier New" w:hAnsi="Courier New" w:cs="Courier New"/>
+        </w:rPr>
+        <w:t>ssh</w:t>
+      </w:r>
+      <w:proofErr w:type="spellEnd"/>
+      <w:r>
+        <w:rPr>
+          <w:rFonts w:ascii="Courier New" w:hAnsi="Courier New" w:cs="Courier New"/>
+        </w:rPr>
+        <w:t>\id_ed25519.pub</w:t>
       </w:r>
       <w:r>
         <w:rPr>
@@ -1222,7 +1532,21 @@
         <w:rPr>
           <w:rFonts w:asciiTheme="majorHAnsi" w:hAnsiTheme="majorHAnsi"/>
         </w:rPr>
-        <w:t xml:space="preserve">Aller sur github : github.com connectez-vous si vous ne l’êtes pas </w:t>
+        <w:t xml:space="preserve">Aller sur </w:t>
+      </w:r>
+      <w:proofErr w:type="spellStart"/>
+      <w:r>
+        <w:rPr>
+          <w:rFonts w:asciiTheme="majorHAnsi" w:hAnsiTheme="majorHAnsi"/>
+        </w:rPr>
+        <w:t>github</w:t>
+      </w:r>
+      <w:proofErr w:type="spellEnd"/>
+      <w:r>
+        <w:rPr>
+          <w:rFonts w:asciiTheme="majorHAnsi" w:hAnsiTheme="majorHAnsi"/>
+        </w:rPr>
+        <w:t xml:space="preserve"> : github.com connectez-vous si vous ne l’êtes pas </w:t>
       </w:r>
     </w:p>
     <w:p>
@@ -1318,7 +1642,21 @@
         <w:rPr>
           <w:rFonts w:asciiTheme="majorHAnsi" w:hAnsiTheme="majorHAnsi"/>
         </w:rPr>
-        <w:t>Donner lui un nom quelconque dans le champ title mais qui a du sens et coller le contenu du fichier que vous avez copier plus tôt dans le champ key</w:t>
+        <w:t xml:space="preserve">Donner lui un nom quelconque dans le champ </w:t>
+      </w:r>
+      <w:proofErr w:type="spellStart"/>
+      <w:r>
+        <w:rPr>
+          <w:rFonts w:asciiTheme="majorHAnsi" w:hAnsiTheme="majorHAnsi"/>
+        </w:rPr>
+        <w:t>title</w:t>
+      </w:r>
+      <w:proofErr w:type="spellEnd"/>
+      <w:r>
+        <w:rPr>
+          <w:rFonts w:asciiTheme="majorHAnsi" w:hAnsiTheme="majorHAnsi"/>
+        </w:rPr>
+        <w:t xml:space="preserve"> mais qui a du sens et coller le contenu du fichier que vous avez copier plus tôt dans le champ key</w:t>
       </w:r>
     </w:p>
     <w:p>
@@ -1338,11 +1676,19 @@
         </w:rPr>
         <w:t>Cliquer sur ‘</w:t>
       </w:r>
-      <w:r>
-        <w:rPr>
-          <w:rFonts w:ascii="Courier New" w:hAnsi="Courier New" w:cs="Courier New"/>
-        </w:rPr>
-        <w:t>Add SSH Key</w:t>
+      <w:proofErr w:type="spellStart"/>
+      <w:r>
+        <w:rPr>
+          <w:rFonts w:ascii="Courier New" w:hAnsi="Courier New" w:cs="Courier New"/>
+        </w:rPr>
+        <w:t>Add</w:t>
+      </w:r>
+      <w:proofErr w:type="spellEnd"/>
+      <w:r>
+        <w:rPr>
+          <w:rFonts w:ascii="Courier New" w:hAnsi="Courier New" w:cs="Courier New"/>
+        </w:rPr>
+        <w:t xml:space="preserve"> SSH Key</w:t>
       </w:r>
       <w:r>
         <w:rPr>
@@ -1384,7 +1730,21 @@
         <w:rPr>
           <w:rFonts w:asciiTheme="majorHAnsi" w:hAnsiTheme="majorHAnsi"/>
         </w:rPr>
-        <w:t xml:space="preserve">Ajouter votre username et email dans git : </w:t>
+        <w:t xml:space="preserve">Ajouter votre </w:t>
+      </w:r>
+      <w:proofErr w:type="spellStart"/>
+      <w:r>
+        <w:rPr>
+          <w:rFonts w:asciiTheme="majorHAnsi" w:hAnsiTheme="majorHAnsi"/>
+        </w:rPr>
+        <w:t>username</w:t>
+      </w:r>
+      <w:proofErr w:type="spellEnd"/>
+      <w:r>
+        <w:rPr>
+          <w:rFonts w:asciiTheme="majorHAnsi" w:hAnsiTheme="majorHAnsi"/>
+        </w:rPr>
+        <w:t xml:space="preserve"> et email dans git : </w:t>
       </w:r>
     </w:p>
     <w:p>
@@ -1406,12 +1766,37 @@
         </w:rPr>
         <w:t>‘</w:t>
       </w:r>
+      <w:proofErr w:type="gramStart"/>
       <w:r>
         <w:rPr>
           <w:rFonts w:ascii="Courier New" w:hAnsi="Courier New" w:cs="Courier New"/>
           <w:lang w:val="en-US"/>
         </w:rPr>
-        <w:t>git config --global user.name “votre username”</w:t>
+        <w:t>git</w:t>
+      </w:r>
+      <w:proofErr w:type="gramEnd"/>
+      <w:r>
+        <w:rPr>
+          <w:rFonts w:ascii="Courier New" w:hAnsi="Courier New" w:cs="Courier New"/>
+          <w:lang w:val="en-US"/>
+        </w:rPr>
+        <w:t xml:space="preserve"> config --global user.name “</w:t>
+      </w:r>
+      <w:proofErr w:type="spellStart"/>
+      <w:r>
+        <w:rPr>
+          <w:rFonts w:ascii="Courier New" w:hAnsi="Courier New" w:cs="Courier New"/>
+          <w:lang w:val="en-US"/>
+        </w:rPr>
+        <w:t>votre</w:t>
+      </w:r>
+      <w:proofErr w:type="spellEnd"/>
+      <w:r>
+        <w:rPr>
+          <w:rFonts w:ascii="Courier New" w:hAnsi="Courier New" w:cs="Courier New"/>
+          <w:lang w:val="en-US"/>
+        </w:rPr>
+        <w:t xml:space="preserve"> username”</w:t>
       </w:r>
       <w:r>
         <w:rPr>
@@ -1438,11 +1823,33 @@
         </w:rPr>
         <w:t>‘</w:t>
       </w:r>
-      <w:r>
-        <w:rPr>
-          <w:rFonts w:ascii="Courier New" w:hAnsi="Courier New" w:cs="Courier New"/>
-        </w:rPr>
-        <w:t>git config --global user.email “votre email”</w:t>
+      <w:proofErr w:type="gramStart"/>
+      <w:r>
+        <w:rPr>
+          <w:rFonts w:ascii="Courier New" w:hAnsi="Courier New" w:cs="Courier New"/>
+        </w:rPr>
+        <w:t>git</w:t>
+      </w:r>
+      <w:proofErr w:type="gramEnd"/>
+      <w:r>
+        <w:rPr>
+          <w:rFonts w:ascii="Courier New" w:hAnsi="Courier New" w:cs="Courier New"/>
+        </w:rPr>
+        <w:t xml:space="preserve"> config --global </w:t>
+      </w:r>
+      <w:proofErr w:type="spellStart"/>
+      <w:r>
+        <w:rPr>
+          <w:rFonts w:ascii="Courier New" w:hAnsi="Courier New" w:cs="Courier New"/>
+        </w:rPr>
+        <w:t>user.email</w:t>
+      </w:r>
+      <w:proofErr w:type="spellEnd"/>
+      <w:r>
+        <w:rPr>
+          <w:rFonts w:ascii="Courier New" w:hAnsi="Courier New" w:cs="Courier New"/>
+        </w:rPr>
+        <w:t xml:space="preserve"> “votre email”</w:t>
       </w:r>
       <w:r>
         <w:rPr>
@@ -1548,10 +1955,10 @@
         </w:rPr>
         <w:lastRenderedPageBreak/>
         <w:drawing>
-          <wp:inline distT="0" distB="0" distL="0" distR="0" wp14:anchorId="794CF76A" wp14:editId="3B1E63A9">
-            <wp:extent cx="6031230" cy="8715375"/>
-            <wp:effectExtent l="0" t="0" r="7620" b="9525"/>
-            <wp:docPr id="1" name="Image 1"/>
+          <wp:inline distT="0" distB="0" distL="0" distR="0" wp14:anchorId="23AAEF46" wp14:editId="0B82A4D0">
+            <wp:extent cx="5753100" cy="8162925"/>
+            <wp:effectExtent l="0" t="0" r="0" b="9525"/>
+            <wp:docPr id="2" name="Image 2"/>
             <wp:cNvGraphicFramePr>
               <a:graphicFrameLocks xmlns:a="http://schemas.openxmlformats.org/drawingml/2006/main" noChangeAspect="1"/>
             </wp:cNvGraphicFramePr>
@@ -1580,7 +1987,7 @@
                   <pic:spPr bwMode="auto">
                     <a:xfrm>
                       <a:off x="0" y="0"/>
-                      <a:ext cx="6040647" cy="8728983"/>
+                      <a:ext cx="5753100" cy="8162925"/>
                     </a:xfrm>
                     <a:prstGeom prst="rect">
                       <a:avLst/>

</xml_diff>